<commit_message>
Added Documentation to doc
</commit_message>
<xml_diff>
--- a/Documentation/DEV REPORT - A Creative Approach to Social Media..docx
+++ b/Documentation/DEV REPORT - A Creative Approach to Social Media..docx
@@ -2496,6 +2496,14 @@
         </w:rPr>
         <w:t>, and so on.</w:t>
       </w:r>
+      <w:r>
+        <w:rPr>
+          <w:rFonts w:ascii="Calisto MT" w:hAnsi="Calisto MT"/>
+          <w:sz w:val="24"/>
+          <w:szCs w:val="24"/>
+        </w:rPr>
+        <w:t xml:space="preserve"> See figure 3 for a more comprehensive visual of how the classes are structured throughout the front end of the system.</w:t>
+      </w:r>
     </w:p>
     <w:p>
       <w:pPr>
@@ -2516,15 +2524,73 @@
           <w:szCs w:val="24"/>
         </w:rPr>
       </w:pPr>
-    </w:p>
-    <w:p>
-      <w:pPr>
-        <w:rPr>
-          <w:rFonts w:ascii="Calisto MT" w:hAnsi="Calisto MT"/>
-          <w:sz w:val="24"/>
-          <w:szCs w:val="24"/>
-        </w:rPr>
-      </w:pPr>
+      <w:r>
+        <w:rPr>
+          <w:rFonts w:ascii="Calisto MT" w:hAnsi="Calisto MT"/>
+          <w:noProof/>
+          <w:sz w:val="24"/>
+          <w:szCs w:val="24"/>
+        </w:rPr>
+        <w:lastRenderedPageBreak/>
+        <w:drawing>
+          <wp:anchor distT="0" distB="0" distL="114300" distR="114300" simplePos="0" relativeHeight="251658240" behindDoc="0" locked="0" layoutInCell="1" allowOverlap="1" wp14:anchorId="75E07E1E" wp14:editId="1BA7CA66">
+            <wp:simplePos x="0" y="0"/>
+            <wp:positionH relativeFrom="margin">
+              <wp:align>left</wp:align>
+            </wp:positionH>
+            <wp:positionV relativeFrom="paragraph">
+              <wp:posOffset>91</wp:posOffset>
+            </wp:positionV>
+            <wp:extent cx="6824345" cy="4636770"/>
+            <wp:effectExtent l="0" t="0" r="0" b="0"/>
+            <wp:wrapTopAndBottom/>
+            <wp:docPr id="2" name="Graphic 2"/>
+            <wp:cNvGraphicFramePr>
+              <a:graphicFrameLocks xmlns:a="http://schemas.openxmlformats.org/drawingml/2006/main" noChangeAspect="1"/>
+            </wp:cNvGraphicFramePr>
+            <a:graphic xmlns:a="http://schemas.openxmlformats.org/drawingml/2006/main">
+              <a:graphicData uri="http://schemas.openxmlformats.org/drawingml/2006/picture">
+                <pic:pic xmlns:pic="http://schemas.openxmlformats.org/drawingml/2006/picture">
+                  <pic:nvPicPr>
+                    <pic:cNvPr id="2" name="Graphic 2"/>
+                    <pic:cNvPicPr/>
+                  </pic:nvPicPr>
+                  <pic:blipFill>
+                    <a:blip r:embed="rId11" cstate="print">
+                      <a:extLst>
+                        <a:ext uri="{28A0092B-C50C-407E-A947-70E740481C1C}">
+                          <a14:useLocalDpi xmlns:a14="http://schemas.microsoft.com/office/drawing/2010/main" val="0"/>
+                        </a:ext>
+                        <a:ext uri="{96DAC541-7B7A-43D3-8B79-37D633B846F1}">
+                          <asvg:svgBlip xmlns:asvg="http://schemas.microsoft.com/office/drawing/2016/SVG/main" r:embed="rId12"/>
+                        </a:ext>
+                      </a:extLst>
+                    </a:blip>
+                    <a:stretch>
+                      <a:fillRect/>
+                    </a:stretch>
+                  </pic:blipFill>
+                  <pic:spPr>
+                    <a:xfrm>
+                      <a:off x="0" y="0"/>
+                      <a:ext cx="6824345" cy="4636770"/>
+                    </a:xfrm>
+                    <a:prstGeom prst="rect">
+                      <a:avLst/>
+                    </a:prstGeom>
+                  </pic:spPr>
+                </pic:pic>
+              </a:graphicData>
+            </a:graphic>
+            <wp14:sizeRelH relativeFrom="margin">
+              <wp14:pctWidth>0</wp14:pctWidth>
+            </wp14:sizeRelH>
+            <wp14:sizeRelV relativeFrom="margin">
+              <wp14:pctHeight>0</wp14:pctHeight>
+            </wp14:sizeRelV>
+          </wp:anchor>
+        </w:drawing>
+      </w:r>
     </w:p>
     <w:p>
       <w:pPr>
@@ -2545,7 +2611,6 @@
           <w:sz w:val="24"/>
           <w:szCs w:val="24"/>
         </w:rPr>
-        <w:lastRenderedPageBreak/>
         <w:t>FUTURE DIRECTION</w:t>
       </w:r>
     </w:p>
@@ -2844,7 +2909,86 @@
           <w:sz w:val="24"/>
           <w:szCs w:val="24"/>
         </w:rPr>
-        <w:t xml:space="preserve"> data will be another important step towards safeguarding user information </w:t>
+        <w:t xml:space="preserve"> data will be another </w:t>
+      </w:r>
+    </w:p>
+    <w:p>
+      <w:pPr>
+        <w:pStyle w:val="Caption"/>
+        <w:jc w:val="center"/>
+        <w:rPr>
+          <w:rFonts w:ascii="Calisto MT" w:hAnsi="Calisto MT"/>
+          <w:sz w:val="20"/>
+          <w:szCs w:val="20"/>
+        </w:rPr>
+      </w:pPr>
+      <w:r>
+        <w:rPr>
+          <w:rFonts w:ascii="Calisto MT" w:hAnsi="Calisto MT"/>
+          <w:sz w:val="20"/>
+          <w:szCs w:val="20"/>
+        </w:rPr>
+        <w:t xml:space="preserve">Figure </w:t>
+      </w:r>
+      <w:r>
+        <w:rPr>
+          <w:rFonts w:ascii="Calisto MT" w:hAnsi="Calisto MT"/>
+          <w:sz w:val="20"/>
+          <w:szCs w:val="20"/>
+        </w:rPr>
+        <w:t>3</w:t>
+      </w:r>
+      <w:r>
+        <w:rPr>
+          <w:rFonts w:ascii="Calisto MT" w:hAnsi="Calisto MT"/>
+          <w:sz w:val="20"/>
+          <w:szCs w:val="20"/>
+        </w:rPr>
+        <w:t xml:space="preserve"> </w:t>
+      </w:r>
+      <w:r>
+        <w:rPr>
+          <w:rFonts w:ascii="Calisto MT" w:hAnsi="Calisto MT"/>
+          <w:sz w:val="20"/>
+          <w:szCs w:val="20"/>
+        </w:rPr>
+        <w:t>Application class hierarchy</w:t>
+      </w:r>
+      <w:r>
+        <w:rPr>
+          <w:rFonts w:ascii="Calisto MT" w:hAnsi="Calisto MT"/>
+          <w:sz w:val="20"/>
+          <w:szCs w:val="20"/>
+        </w:rPr>
+        <w:t>.</w:t>
+      </w:r>
+    </w:p>
+    <w:p>
+      <w:pPr>
+        <w:jc w:val="both"/>
+        <w:rPr>
+          <w:rFonts w:ascii="Calisto MT" w:hAnsi="Calisto MT"/>
+          <w:sz w:val="24"/>
+          <w:szCs w:val="24"/>
+        </w:rPr>
+      </w:pPr>
+    </w:p>
+    <w:p>
+      <w:pPr>
+        <w:jc w:val="both"/>
+        <w:rPr>
+          <w:rFonts w:ascii="Calisto MT" w:hAnsi="Calisto MT"/>
+          <w:sz w:val="24"/>
+          <w:szCs w:val="24"/>
+        </w:rPr>
+      </w:pPr>
+      <w:r>
+        <w:rPr>
+          <w:rFonts w:ascii="Calisto MT" w:hAnsi="Calisto MT"/>
+          <w:sz w:val="24"/>
+          <w:szCs w:val="24"/>
+        </w:rPr>
+        <w:t xml:space="preserve">important step towards safeguarding user information </w:t>
       </w:r>
       <w:r>
         <w:rPr>
@@ -2878,6 +3022,64 @@
         </w:rPr>
         <w:t xml:space="preserve"> </w:t>
       </w:r>
+      <w:r>
+        <w:rPr>
+          <w:rFonts w:ascii="Calisto MT" w:hAnsi="Calisto MT"/>
+          <w:sz w:val="24"/>
+          <w:szCs w:val="24"/>
+        </w:rPr>
+        <w:t>I would also conduct some research to see if this approach to social media would tempt people to engage more with their hobbies and interests</w:t>
+      </w:r>
+      <w:r>
+        <w:rPr>
+          <w:rFonts w:ascii="Calisto MT" w:hAnsi="Calisto MT"/>
+          <w:sz w:val="24"/>
+          <w:szCs w:val="24"/>
+        </w:rPr>
+        <w:t xml:space="preserve"> and conduct said research in a similar fashion to </w:t>
+      </w:r>
+      <w:r>
+        <w:rPr>
+          <w:rFonts w:ascii="Calisto MT" w:hAnsi="Calisto MT"/>
+        </w:rPr>
+        <w:t>Rahman, M.M</w:t>
+      </w:r>
+      <w:r>
+        <w:rPr>
+          <w:rFonts w:ascii="Calisto MT" w:hAnsi="Calisto MT"/>
+        </w:rPr>
+        <w:t xml:space="preserve"> </w:t>
+      </w:r>
+      <w:r>
+        <w:rPr>
+          <w:rFonts w:ascii="Calisto MT" w:hAnsi="Calisto MT"/>
+          <w:b/>
+          <w:bCs/>
+        </w:rPr>
+        <w:t>[5]</w:t>
+      </w:r>
+    </w:p>
+    <w:p>
+      <w:pPr>
+        <w:jc w:val="center"/>
+        <w:rPr>
+          <w:rFonts w:ascii="Calisto MT" w:hAnsi="Calisto MT"/>
+          <w:b/>
+          <w:bCs/>
+          <w:sz w:val="24"/>
+          <w:szCs w:val="24"/>
+        </w:rPr>
+      </w:pPr>
+      <w:r>
+        <w:rPr>
+          <w:rFonts w:ascii="Calisto MT" w:hAnsi="Calisto MT"/>
+          <w:b/>
+          <w:bCs/>
+          <w:sz w:val="24"/>
+          <w:szCs w:val="24"/>
+        </w:rPr>
+        <w:t>CONCLUSION</w:t>
+      </w:r>
     </w:p>
     <w:p>
       <w:pPr>
@@ -2888,199 +3090,29 @@
           <w:szCs w:val="24"/>
         </w:rPr>
       </w:pPr>
-    </w:p>
-    <w:p>
-      <w:pPr>
-        <w:jc w:val="center"/>
-        <w:rPr>
-          <w:rFonts w:ascii="Calisto MT" w:hAnsi="Calisto MT"/>
-          <w:b/>
-          <w:bCs/>
-          <w:sz w:val="24"/>
-          <w:szCs w:val="24"/>
-        </w:rPr>
-      </w:pPr>
-      <w:r>
-        <w:rPr>
-          <w:rFonts w:ascii="Calisto MT" w:hAnsi="Calisto MT"/>
-          <w:b/>
-          <w:bCs/>
-          <w:sz w:val="24"/>
-          <w:szCs w:val="24"/>
-        </w:rPr>
-        <w:t>RESEARCH OUTCOMES</w:t>
-      </w:r>
-    </w:p>
-    <w:p>
-      <w:pPr>
-        <w:jc w:val="both"/>
-        <w:rPr>
-          <w:rFonts w:ascii="Calisto MT" w:hAnsi="Calisto MT"/>
-          <w:sz w:val="24"/>
-          <w:szCs w:val="24"/>
-        </w:rPr>
-      </w:pPr>
-    </w:p>
-    <w:p>
-      <w:pPr>
-        <w:jc w:val="both"/>
-        <w:rPr>
-          <w:rFonts w:ascii="Calisto MT" w:hAnsi="Calisto MT"/>
-          <w:sz w:val="24"/>
-          <w:szCs w:val="24"/>
-        </w:rPr>
-      </w:pPr>
-    </w:p>
-    <w:p>
-      <w:pPr>
-        <w:jc w:val="both"/>
-        <w:rPr>
-          <w:rFonts w:ascii="Calisto MT" w:hAnsi="Calisto MT"/>
-          <w:sz w:val="24"/>
-          <w:szCs w:val="24"/>
-        </w:rPr>
-      </w:pPr>
-    </w:p>
-    <w:p>
-      <w:pPr>
-        <w:jc w:val="both"/>
-        <w:rPr>
-          <w:rFonts w:ascii="Calisto MT" w:hAnsi="Calisto MT"/>
-          <w:sz w:val="24"/>
-          <w:szCs w:val="24"/>
-        </w:rPr>
-      </w:pPr>
-    </w:p>
-    <w:p>
-      <w:pPr>
-        <w:jc w:val="both"/>
-        <w:rPr>
-          <w:rFonts w:ascii="Calisto MT" w:hAnsi="Calisto MT"/>
-          <w:sz w:val="24"/>
-          <w:szCs w:val="24"/>
-        </w:rPr>
-      </w:pPr>
-    </w:p>
-    <w:p>
-      <w:pPr>
-        <w:jc w:val="both"/>
-        <w:rPr>
-          <w:rFonts w:ascii="Calisto MT" w:hAnsi="Calisto MT"/>
-          <w:sz w:val="24"/>
-          <w:szCs w:val="24"/>
-        </w:rPr>
-      </w:pPr>
-    </w:p>
-    <w:p>
-      <w:pPr>
-        <w:jc w:val="both"/>
-        <w:rPr>
-          <w:rFonts w:ascii="Calisto MT" w:hAnsi="Calisto MT"/>
-          <w:sz w:val="24"/>
-          <w:szCs w:val="24"/>
-        </w:rPr>
-      </w:pPr>
-    </w:p>
-    <w:p>
-      <w:pPr>
-        <w:jc w:val="both"/>
-        <w:rPr>
-          <w:rFonts w:ascii="Calisto MT" w:hAnsi="Calisto MT"/>
-          <w:sz w:val="24"/>
-          <w:szCs w:val="24"/>
-        </w:rPr>
-      </w:pPr>
-    </w:p>
-    <w:p>
-      <w:pPr>
-        <w:jc w:val="both"/>
-        <w:rPr>
-          <w:rFonts w:ascii="Calisto MT" w:hAnsi="Calisto MT"/>
-          <w:sz w:val="24"/>
-          <w:szCs w:val="24"/>
-        </w:rPr>
-      </w:pPr>
-    </w:p>
-    <w:p>
-      <w:pPr>
-        <w:jc w:val="both"/>
-        <w:rPr>
-          <w:rFonts w:ascii="Calisto MT" w:hAnsi="Calisto MT"/>
-          <w:sz w:val="24"/>
-          <w:szCs w:val="24"/>
-        </w:rPr>
-      </w:pPr>
-    </w:p>
-    <w:p>
-      <w:pPr>
-        <w:jc w:val="both"/>
-        <w:rPr>
-          <w:rFonts w:ascii="Calisto MT" w:hAnsi="Calisto MT"/>
-          <w:sz w:val="24"/>
-          <w:szCs w:val="24"/>
-        </w:rPr>
-      </w:pPr>
-    </w:p>
-    <w:p>
-      <w:pPr>
-        <w:jc w:val="center"/>
-        <w:rPr>
-          <w:rFonts w:ascii="Calisto MT" w:hAnsi="Calisto MT"/>
-          <w:b/>
-          <w:bCs/>
-          <w:sz w:val="24"/>
-          <w:szCs w:val="24"/>
-        </w:rPr>
-      </w:pPr>
-      <w:r>
-        <w:rPr>
-          <w:rFonts w:ascii="Calisto MT" w:hAnsi="Calisto MT"/>
-          <w:b/>
-          <w:bCs/>
-          <w:sz w:val="24"/>
-          <w:szCs w:val="24"/>
-        </w:rPr>
-        <w:t>CONCLUSION</w:t>
-      </w:r>
-    </w:p>
-    <w:p>
-      <w:pPr>
-        <w:jc w:val="both"/>
-        <w:rPr>
-          <w:rFonts w:ascii="Calisto MT" w:hAnsi="Calisto MT"/>
-          <w:b/>
-          <w:bCs/>
-          <w:sz w:val="24"/>
-          <w:szCs w:val="24"/>
-        </w:rPr>
-      </w:pPr>
-      <w:r>
-        <w:rPr>
-          <w:rFonts w:ascii="Calisto MT" w:hAnsi="Calisto MT"/>
-          <w:b/>
-          <w:bCs/>
-          <w:sz w:val="24"/>
-          <w:szCs w:val="24"/>
-        </w:rPr>
-        <w:t>*** this will say more about the end product and any research outcomes I manage to get back ***</w:t>
-      </w:r>
-    </w:p>
-    <w:p>
-      <w:pPr>
-        <w:jc w:val="both"/>
-        <w:rPr>
-          <w:rFonts w:ascii="Calisto MT" w:hAnsi="Calisto MT"/>
-          <w:sz w:val="24"/>
-          <w:szCs w:val="24"/>
-        </w:rPr>
-      </w:pPr>
-      <w:r>
-        <w:rPr>
-          <w:rFonts w:ascii="Calisto MT" w:hAnsi="Calisto MT"/>
-          <w:sz w:val="24"/>
-          <w:szCs w:val="24"/>
-        </w:rPr>
-        <w:t xml:space="preserve">With a social media platform centred around interests and hobbies, users could feel more inclined to engage in these activities in a social environment, bringing about a new medium to share and collaborate with new and existing friends from both the online and real world. This platform could take the focus away from the comparative lifestyle approach to social media, which has been seen to contribute towards detrimental mental health habits </w:t>
+      <w:r>
+        <w:rPr>
+          <w:rFonts w:ascii="Calisto MT" w:hAnsi="Calisto MT"/>
+          <w:sz w:val="24"/>
+          <w:szCs w:val="24"/>
+        </w:rPr>
+        <w:t xml:space="preserve">With a social media platform centred around interests and hobbies, </w:t>
+      </w:r>
+      <w:r>
+        <w:rPr>
+          <w:rFonts w:ascii="Calisto MT" w:hAnsi="Calisto MT"/>
+          <w:sz w:val="24"/>
+          <w:szCs w:val="24"/>
+        </w:rPr>
+        <w:t xml:space="preserve">I feel that </w:t>
+      </w:r>
+      <w:r>
+        <w:rPr>
+          <w:rFonts w:ascii="Calisto MT" w:hAnsi="Calisto MT"/>
+          <w:sz w:val="24"/>
+          <w:szCs w:val="24"/>
+        </w:rPr>
+        <w:t xml:space="preserve">users could feel more inclined to engage in these activities in a social environment, bringing about a new medium to share and collaborate with new and existing friends from both the online and real world. This platform could take the focus away from the comparative lifestyle approach to social media, which has been seen to contribute towards detrimental mental health habits </w:t>
       </w:r>
       <w:r>
         <w:rPr>
@@ -3146,44 +3178,30 @@
         </w:rPr>
         <w:t>and more towards creativity and engaging in creative activities</w:t>
       </w:r>
-    </w:p>
-    <w:p>
-      <w:pPr>
-        <w:rPr>
-          <w:rFonts w:ascii="Calisto MT" w:hAnsi="Calisto MT"/>
-          <w:sz w:val="24"/>
-          <w:szCs w:val="24"/>
-        </w:rPr>
-      </w:pPr>
-    </w:p>
-    <w:p>
-      <w:pPr>
-        <w:rPr>
-          <w:rFonts w:ascii="Calisto MT" w:hAnsi="Calisto MT"/>
-          <w:sz w:val="24"/>
-          <w:szCs w:val="24"/>
-        </w:rPr>
-      </w:pPr>
-    </w:p>
-    <w:p>
-      <w:pPr>
-        <w:rPr>
-          <w:rFonts w:ascii="Calisto MT" w:hAnsi="Calisto MT"/>
-          <w:sz w:val="24"/>
-          <w:szCs w:val="24"/>
-        </w:rPr>
-      </w:pPr>
-    </w:p>
-    <w:p>
-      <w:pPr>
-        <w:rPr>
-          <w:rFonts w:ascii="Calisto MT" w:hAnsi="Calisto MT"/>
-          <w:b/>
-          <w:bCs/>
-          <w:sz w:val="20"/>
-          <w:szCs w:val="20"/>
-        </w:rPr>
-      </w:pPr>
+      <w:r>
+        <w:rPr>
+          <w:rFonts w:ascii="Calisto MT" w:hAnsi="Calisto MT"/>
+          <w:sz w:val="24"/>
+          <w:szCs w:val="24"/>
+        </w:rPr>
+        <w:t xml:space="preserve"> and perhaps even aid in learning new</w:t>
+      </w:r>
+      <w:r>
+        <w:rPr>
+          <w:rFonts w:ascii="Calisto MT" w:hAnsi="Calisto MT"/>
+          <w:sz w:val="24"/>
+          <w:szCs w:val="24"/>
+        </w:rPr>
+        <w:t xml:space="preserve"> </w:t>
+      </w:r>
+      <w:r>
+        <w:rPr>
+          <w:rFonts w:ascii="Calisto MT" w:hAnsi="Calisto MT"/>
+          <w:sz w:val="24"/>
+          <w:szCs w:val="24"/>
+        </w:rPr>
+        <w:t>skills and giving users a new space to pick up new interests.</w:t>
+      </w:r>
     </w:p>
     <w:p>
       <w:pPr>
@@ -3431,39 +3449,6 @@
           <w:szCs w:val="20"/>
         </w:rPr>
         <w:t xml:space="preserve"> Everything you need to know about agile project management. (Accessed 30/03.2022) https://www.teamwork.com/project-management-guide/agile-project-management/</w:t>
-      </w:r>
-    </w:p>
-    <w:p>
-      <w:pPr>
-        <w:rPr>
-          <w:rFonts w:ascii="Calisto MT" w:hAnsi="Calisto MT"/>
-          <w:sz w:val="20"/>
-          <w:szCs w:val="20"/>
-        </w:rPr>
-      </w:pPr>
-      <w:r>
-        <w:rPr>
-          <w:rFonts w:ascii="Calisto MT" w:hAnsi="Calisto MT"/>
-          <w:sz w:val="20"/>
-          <w:szCs w:val="20"/>
-        </w:rPr>
-        <w:t xml:space="preserve">******* </w:t>
-      </w:r>
-      <w:r>
-        <w:rPr>
-          <w:rFonts w:ascii="Calisto MT" w:hAnsi="Calisto MT"/>
-          <w:sz w:val="20"/>
-          <w:szCs w:val="20"/>
-        </w:rPr>
-        <w:t>5</w:t>
-      </w:r>
-      <w:r>
-        <w:rPr>
-          <w:rFonts w:ascii="Calisto MT" w:hAnsi="Calisto MT"/>
-          <w:sz w:val="20"/>
-          <w:szCs w:val="20"/>
-        </w:rPr>
-        <w:t xml:space="preserve"> will be in conducted research section *****</w:t>
       </w:r>
     </w:p>
     <w:p>
@@ -4328,12 +4313,9 @@
 </file>
 
 <file path=customXml/item1.xml><?xml version="1.0" encoding="utf-8"?>
-<?mso-contentType ?>
-<FormTemplates xmlns="http://schemas.microsoft.com/sharepoint/v3/contenttype/forms">
-  <Display>DocumentLibraryForm</Display>
-  <Edit>DocumentLibraryForm</Edit>
-  <New>DocumentLibraryForm</New>
-</FormTemplates>
+<p:properties xmlns:p="http://schemas.microsoft.com/office/2006/metadata/properties" xmlns:xsi="http://www.w3.org/2001/XMLSchema-instance" xmlns:pc="http://schemas.microsoft.com/office/infopath/2007/PartnerControls">
+  <documentManagement/>
+</p:properties>
 </file>
 
 <file path=customXml/item2.xml><?xml version="1.0" encoding="utf-8"?>
@@ -4548,15 +4530,19 @@
 </file>
 
 <file path=customXml/item3.xml><?xml version="1.0" encoding="utf-8"?>
-<p:properties xmlns:p="http://schemas.microsoft.com/office/2006/metadata/properties" xmlns:xsi="http://www.w3.org/2001/XMLSchema-instance" xmlns:pc="http://schemas.microsoft.com/office/infopath/2007/PartnerControls">
-  <documentManagement/>
-</p:properties>
+<?mso-contentType ?>
+<FormTemplates xmlns="http://schemas.microsoft.com/sharepoint/v3/contenttype/forms">
+  <Display>DocumentLibraryForm</Display>
+  <Edit>DocumentLibraryForm</Edit>
+  <New>DocumentLibraryForm</New>
+</FormTemplates>
 </file>
 
 <file path=customXml/itemProps1.xml><?xml version="1.0" encoding="utf-8"?>
-<ds:datastoreItem xmlns:ds="http://schemas.openxmlformats.org/officeDocument/2006/customXml" ds:itemID="{1D101233-CD2E-4341-9F88-E5DB324C6C68}">
+<ds:datastoreItem xmlns:ds="http://schemas.openxmlformats.org/officeDocument/2006/customXml" ds:itemID="{3DBAF4B0-0254-4206-9E2B-07163708F599}">
   <ds:schemaRefs>
-    <ds:schemaRef ds:uri="http://schemas.microsoft.com/sharepoint/v3/contenttype/forms"/>
+    <ds:schemaRef ds:uri="http://schemas.microsoft.com/office/2006/metadata/properties"/>
+    <ds:schemaRef ds:uri="http://schemas.microsoft.com/office/infopath/2007/PartnerControls"/>
   </ds:schemaRefs>
 </ds:datastoreItem>
 </file>
@@ -4581,10 +4567,9 @@
 </file>
 
 <file path=customXml/itemProps3.xml><?xml version="1.0" encoding="utf-8"?>
-<ds:datastoreItem xmlns:ds="http://schemas.openxmlformats.org/officeDocument/2006/customXml" ds:itemID="{3DBAF4B0-0254-4206-9E2B-07163708F599}">
+<ds:datastoreItem xmlns:ds="http://schemas.openxmlformats.org/officeDocument/2006/customXml" ds:itemID="{1D101233-CD2E-4341-9F88-E5DB324C6C68}">
   <ds:schemaRefs>
-    <ds:schemaRef ds:uri="http://schemas.microsoft.com/office/2006/metadata/properties"/>
-    <ds:schemaRef ds:uri="http://schemas.microsoft.com/office/infopath/2007/PartnerControls"/>
+    <ds:schemaRef ds:uri="http://schemas.microsoft.com/sharepoint/v3/contenttype/forms"/>
   </ds:schemaRefs>
 </ds:datastoreItem>
 </file>
</xml_diff>